<commit_message>
TF HUB Fun Project
</commit_message>
<xml_diff>
--- a/Resume/Silich Resume 2022 - Data.docx
+++ b/Resume/Silich Resume 2022 - Data.docx
@@ -410,8 +410,6 @@
                               </w:rPr>
                               <w:t>- E</w:t>
                             </w:r>
-                            <w:bookmarkStart w:id="0" w:name="_GoBack"/>
-                            <w:bookmarkEnd w:id="0"/>
                             <w:r>
                               <w:rPr>
                                 <w:rFonts w:asciiTheme="minorHAnsi" w:eastAsia="Times New Roman" w:hAnsiTheme="minorHAnsi" w:cs="Times New Roman"/>
@@ -1109,7 +1107,6 @@
         </w:rPr>
         <w:tab/>
       </w:r>
-      <w:proofErr w:type="gramStart"/>
       <w:r>
         <w:rPr>
           <w:rFonts w:ascii="Times New Roman" w:eastAsia="Times New Roman" w:hAnsi="Times New Roman" w:cs="Times New Roman"/>
@@ -1125,7 +1122,6 @@
         </w:rPr>
         <w:tab/>
       </w:r>
-      <w:proofErr w:type="gramEnd"/>
       <w:r>
         <w:rPr>
           <w:rFonts w:ascii="Times New Roman" w:eastAsia="Times New Roman" w:hAnsi="Times New Roman" w:cs="Times New Roman"/>
@@ -1158,7 +1154,31 @@
         <w:rPr>
           <w:rFonts w:ascii="Times New Roman" w:eastAsia="Times New Roman" w:hAnsi="Times New Roman" w:cs="Times New Roman"/>
         </w:rPr>
-        <w:t>Operated as director of the acquisitions department, managing projects in</w:t>
+        <w:t>Operated as director of the acquisitions</w:t>
+      </w:r>
+      <w:r>
+        <w:rPr>
+          <w:rFonts w:ascii="Times New Roman" w:eastAsia="Times New Roman" w:hAnsi="Times New Roman" w:cs="Times New Roman"/>
+        </w:rPr>
+        <w:t xml:space="preserve"> and data analytics</w:t>
+      </w:r>
+      <w:r>
+        <w:rPr>
+          <w:rFonts w:ascii="Times New Roman" w:eastAsia="Times New Roman" w:hAnsi="Times New Roman" w:cs="Times New Roman"/>
+        </w:rPr>
+        <w:t xml:space="preserve"> department</w:t>
+      </w:r>
+      <w:r>
+        <w:rPr>
+          <w:rFonts w:ascii="Times New Roman" w:eastAsia="Times New Roman" w:hAnsi="Times New Roman" w:cs="Times New Roman"/>
+        </w:rPr>
+        <w:t>s</w:t>
+      </w:r>
+      <w:r>
+        <w:rPr>
+          <w:rFonts w:ascii="Times New Roman" w:eastAsia="Times New Roman" w:hAnsi="Times New Roman" w:cs="Times New Roman"/>
+        </w:rPr>
+        <w:t>, managing projects in</w:t>
       </w:r>
       <w:r>
         <w:rPr>
@@ -1255,7 +1275,15 @@
         <w:rPr>
           <w:rFonts w:ascii="Times New Roman" w:eastAsia="Times New Roman" w:hAnsi="Times New Roman" w:cs="Times New Roman"/>
         </w:rPr>
-        <w:t>presented</w:t>
+        <w:t>presente</w:t>
+      </w:r>
+      <w:bookmarkStart w:id="0" w:name="_GoBack"/>
+      <w:bookmarkEnd w:id="0"/>
+      <w:r>
+        <w:rPr>
+          <w:rFonts w:ascii="Times New Roman" w:eastAsia="Times New Roman" w:hAnsi="Times New Roman" w:cs="Times New Roman"/>
+        </w:rPr>
+        <w:t>d</w:t>
       </w:r>
       <w:r>
         <w:rPr>
@@ -2202,7 +2230,6 @@
         <w:tab/>
         <w:t xml:space="preserve">     </w:t>
       </w:r>
-      <w:proofErr w:type="gramStart"/>
       <w:r>
         <w:rPr>
           <w:rFonts w:ascii="Times New Roman" w:eastAsia="Times New Roman" w:hAnsi="Times New Roman" w:cs="Times New Roman"/>
@@ -2215,15 +2242,7 @@
           <w:rFonts w:ascii="Times New Roman" w:eastAsia="Times New Roman" w:hAnsi="Times New Roman" w:cs="Times New Roman"/>
           <w:b/>
         </w:rPr>
-        <w:t>May</w:t>
-      </w:r>
-      <w:proofErr w:type="gramEnd"/>
-      <w:r>
-        <w:rPr>
-          <w:rFonts w:ascii="Times New Roman" w:eastAsia="Times New Roman" w:hAnsi="Times New Roman" w:cs="Times New Roman"/>
-          <w:b/>
-        </w:rPr>
-        <w:t xml:space="preserve"> 2018 – July 2018</w:t>
+        <w:t>May 2018 – July 2018</w:t>
       </w:r>
     </w:p>
     <w:p>

</xml_diff>

<commit_message>
Clean Up + TF Hub Comments
</commit_message>
<xml_diff>
--- a/Resume/Silich Resume 2022 - Data.docx
+++ b/Resume/Silich Resume 2022 - Data.docx
@@ -1093,6 +1093,8 @@
         </w:rPr>
         <w:t>Analyst</w:t>
       </w:r>
+      <w:bookmarkStart w:id="0" w:name="_GoBack"/>
+      <w:bookmarkEnd w:id="0"/>
       <w:r>
         <w:rPr>
           <w:rFonts w:ascii="Times New Roman" w:eastAsia="Times New Roman" w:hAnsi="Times New Roman" w:cs="Times New Roman"/>
@@ -1107,6 +1109,7 @@
         </w:rPr>
         <w:tab/>
       </w:r>
+      <w:proofErr w:type="gramStart"/>
       <w:r>
         <w:rPr>
           <w:rFonts w:ascii="Times New Roman" w:eastAsia="Times New Roman" w:hAnsi="Times New Roman" w:cs="Times New Roman"/>
@@ -1122,6 +1125,7 @@
         </w:rPr>
         <w:tab/>
       </w:r>
+      <w:proofErr w:type="gramEnd"/>
       <w:r>
         <w:rPr>
           <w:rFonts w:ascii="Times New Roman" w:eastAsia="Times New Roman" w:hAnsi="Times New Roman" w:cs="Times New Roman"/>
@@ -1154,7 +1158,19 @@
         <w:rPr>
           <w:rFonts w:ascii="Times New Roman" w:eastAsia="Times New Roman" w:hAnsi="Times New Roman" w:cs="Times New Roman"/>
         </w:rPr>
-        <w:t>Operated as director of the acquisitions</w:t>
+        <w:t>Operated as</w:t>
+      </w:r>
+      <w:r>
+        <w:rPr>
+          <w:rFonts w:ascii="Times New Roman" w:eastAsia="Times New Roman" w:hAnsi="Times New Roman" w:cs="Times New Roman"/>
+        </w:rPr>
+        <w:t xml:space="preserve"> the</w:t>
+      </w:r>
+      <w:r>
+        <w:rPr>
+          <w:rFonts w:ascii="Times New Roman" w:eastAsia="Times New Roman" w:hAnsi="Times New Roman" w:cs="Times New Roman"/>
+        </w:rPr>
+        <w:t xml:space="preserve"> director of the acquisitions</w:t>
       </w:r>
       <w:r>
         <w:rPr>
@@ -1184,7 +1200,7 @@
         <w:rPr>
           <w:rFonts w:ascii="Times New Roman" w:eastAsia="Times New Roman" w:hAnsi="Times New Roman" w:cs="Times New Roman"/>
         </w:rPr>
-        <w:t xml:space="preserve"> finance, data, and technology fields</w:t>
+        <w:t xml:space="preserve"> finance, data, and technology</w:t>
       </w:r>
       <w:r>
         <w:rPr>
@@ -1275,15 +1291,7 @@
         <w:rPr>
           <w:rFonts w:ascii="Times New Roman" w:eastAsia="Times New Roman" w:hAnsi="Times New Roman" w:cs="Times New Roman"/>
         </w:rPr>
-        <w:t>presente</w:t>
-      </w:r>
-      <w:bookmarkStart w:id="0" w:name="_GoBack"/>
-      <w:bookmarkEnd w:id="0"/>
-      <w:r>
-        <w:rPr>
-          <w:rFonts w:ascii="Times New Roman" w:eastAsia="Times New Roman" w:hAnsi="Times New Roman" w:cs="Times New Roman"/>
-        </w:rPr>
-        <w:t>d</w:t>
+        <w:t>presented</w:t>
       </w:r>
       <w:r>
         <w:rPr>
@@ -1515,7 +1523,7 @@
         <w:rPr>
           <w:rFonts w:ascii="Times New Roman" w:eastAsia="Times New Roman" w:hAnsi="Times New Roman" w:cs="Times New Roman"/>
         </w:rPr>
-        <w:t>60</w:t>
+        <w:t>120</w:t>
       </w:r>
       <w:r>
         <w:rPr>
@@ -2230,6 +2238,7 @@
         <w:tab/>
         <w:t xml:space="preserve">     </w:t>
       </w:r>
+      <w:proofErr w:type="gramStart"/>
       <w:r>
         <w:rPr>
           <w:rFonts w:ascii="Times New Roman" w:eastAsia="Times New Roman" w:hAnsi="Times New Roman" w:cs="Times New Roman"/>
@@ -2242,7 +2251,15 @@
           <w:rFonts w:ascii="Times New Roman" w:eastAsia="Times New Roman" w:hAnsi="Times New Roman" w:cs="Times New Roman"/>
           <w:b/>
         </w:rPr>
-        <w:t>May 2018 – July 2018</w:t>
+        <w:t>May</w:t>
+      </w:r>
+      <w:proofErr w:type="gramEnd"/>
+      <w:r>
+        <w:rPr>
+          <w:rFonts w:ascii="Times New Roman" w:eastAsia="Times New Roman" w:hAnsi="Times New Roman" w:cs="Times New Roman"/>
+          <w:b/>
+        </w:rPr>
+        <w:t xml:space="preserve"> 2018 – July 2018</w:t>
       </w:r>
     </w:p>
     <w:p>

</xml_diff>